<commit_message>
Revised and resubmitted to JoH
</commit_message>
<xml_diff>
--- a/Manuscript/Journal of Hydrology submission 12-7-2015/Accepted with Moderate Revision Feb 2016/From Trent/Figure Captions.docx
+++ b/Manuscript/Journal of Hydrology submission 12-7-2015/Accepted with Moderate Revision Feb 2016/From Trent/Figure Captions.docx
@@ -21,23 +21,13 @@
         <w:ind w:firstLine="0"/>
       </w:pPr>
       <w:r>
-        <w:t xml:space="preserve">Figure 1. Faga'alu watershed showing the Upper (undisturbed) and Lower (human-disturbed) subwatersheds. The Lower subwatershed drains areas between FG1 and FG3, and is further subdivided into the </w:t>
-      </w:r>
-      <w:proofErr w:type="spellStart"/>
-      <w:r>
-        <w:t>Lower_Quarry</w:t>
-      </w:r>
-      <w:proofErr w:type="spellEnd"/>
-      <w:r>
-        <w:t xml:space="preserve"> containing the quarry (between FG1 and FG2) and the </w:t>
-      </w:r>
-      <w:proofErr w:type="spellStart"/>
-      <w:r>
-        <w:t>Lower_Village</w:t>
-      </w:r>
-      <w:proofErr w:type="spellEnd"/>
-      <w:r>
-        <w:t xml:space="preserve"> containing the village areas (between FG2 and FG3). The Total watershed includes all subwatersheds draining to FG3. The Administrative watershed boundary for government jurisdiction is outlined by the dotted grey line. Blue pentagons in the Upper watershed show the location of abandoned water supply reservoirs (see Appendix A for full description). Barometer locations at NSTP6 and TULA are shown in top-right.</w:t>
+        <w:t xml:space="preserve">Figure 1. Faga'alu watershed showing the Upper (undisturbed) and Lower (human-disturbed) subwatersheds. The Lower subwatershed drains areas between FG1 and FG3, and is further subdivided into the Lower_Quarry containing the quarry (between FG1 and FG2) and the Lower_Village containing the village areas (between FG2 and FG3). The Total watershed includes all subwatersheds draining to FG3. The Administrative watershed boundary for government jurisdiction is outlined by the dotted grey line. Blue pentagons in the Upper watershed show the location of abandoned water supply reservoirs (see </w:t>
+      </w:r>
+      <w:r>
+        <w:t>Supplementary Material</w:t>
+      </w:r>
+      <w:r>
+        <w:t xml:space="preserve"> A for full description). Barometer locations at NSTP6 and TULA are shown in top-right.</w:t>
       </w:r>
     </w:p>
     <w:p>
@@ -276,28 +266,19 @@
         <w:rPr>
           <w:rFonts w:cs="Times"/>
         </w:rPr>
-        <w:t>Figure C.1. Example of method for separating storms based on baseflow separation. Black line is hydrograph, grey line is baseflow calculated by R statistical package EcoHydRology. Storm periods are shaded in grey. Seven storm events are identified from March 3, 2013 to March 13, 2013.</w:t>
-      </w:r>
-    </w:p>
-    <w:p>
-      <w:pPr>
-        <w:rPr>
-          <w:rFonts w:cs="Times"/>
-        </w:rPr>
-      </w:pPr>
-    </w:p>
-    <w:p>
-      <w:pPr>
-        <w:ind w:firstLine="0"/>
-        <w:rPr>
-          <w:rFonts w:cs="Times"/>
-        </w:rPr>
-      </w:pPr>
-      <w:r>
-        <w:rPr>
-          <w:rFonts w:cs="Times"/>
-        </w:rPr>
-        <w:t>Figure D.1. Turbidity-Suspended Sediment Concentration relationships for a-b) the YSI turbidimeter deployed at FG3 (02/27/2012-05/23/2012) and the same YSI turbidimeter deployed at FG1 (06/13/2013-12/31/2014)</w:t>
+        <w:t xml:space="preserve">Figure </w:t>
+      </w:r>
+      <w:r>
+        <w:rPr>
+          <w:rFonts w:cs="Times"/>
+        </w:rPr>
+        <w:t>C</w:t>
+      </w:r>
+      <w:r>
+        <w:rPr>
+          <w:rFonts w:cs="Times"/>
+        </w:rPr>
+        <w:t>.1. Turbidity-Suspended Sediment Concentration relationships for a-b) the YSI turbidimeter deployed at FG3 (02/27/2012-05/23/2012) and the same YSI turbidimeter deployed at FG1 (06/13/2013-12/31/2014)</w:t>
       </w:r>
       <w:r>
         <w:rPr>
@@ -344,13 +325,59 @@
         <w:rPr>
           <w:rFonts w:cs="Times"/>
         </w:rPr>
-        <w:t>Figure D.2. Synthetic Rating Curves for (a) OBS turbidimeter deployed at FG3 and (b) YSI deployed at FG1.</w:t>
-      </w:r>
-    </w:p>
-    <w:p>
+        <w:t xml:space="preserve">Figure </w:t>
+      </w:r>
+      <w:r>
+        <w:rPr>
+          <w:rFonts w:cs="Times"/>
+        </w:rPr>
+        <w:t>C</w:t>
+      </w:r>
+      <w:r>
+        <w:rPr>
+          <w:rFonts w:cs="Times"/>
+        </w:rPr>
+        <w:t>.2. Synthetic Rating Curves for (a) OBS turbidimeter deployed at FG3 and (b) YSI deployed at FG1.</w:t>
+      </w:r>
+    </w:p>
+    <w:p>
+      <w:pPr>
+        <w:ind w:firstLine="0"/>
+        <w:rPr>
+          <w:rFonts w:cs="Times"/>
+        </w:rPr>
+      </w:pPr>
+    </w:p>
+    <w:p>
+      <w:pPr>
+        <w:ind w:firstLine="0"/>
+        <w:rPr>
+          <w:rFonts w:cs="Times"/>
+        </w:rPr>
+      </w:pPr>
+      <w:r>
+        <w:rPr>
+          <w:rFonts w:cs="Times"/>
+        </w:rPr>
+        <w:t>Figure D</w:t>
+      </w:r>
       <w:bookmarkStart w:id="0" w:name="_GoBack"/>
       <w:bookmarkEnd w:id="0"/>
-    </w:p>
+      <w:r>
+        <w:rPr>
+          <w:rFonts w:cs="Times"/>
+        </w:rPr>
+        <w:t>.1. Example of method for separating storms based on baseflow separation. Black line is hydrograph, grey line is baseflow calculated by R statistical package EcoHydRology. Storm periods are shaded in grey. Seven storm events are identified from March 3, 2013 to March 13, 2013.</w:t>
+      </w:r>
+    </w:p>
+    <w:p>
+      <w:pPr>
+        <w:rPr>
+          <w:rFonts w:cs="Times"/>
+        </w:rPr>
+      </w:pPr>
+    </w:p>
+    <w:p/>
     <w:sectPr>
       <w:pgSz w:w="12240" w:h="15840"/>
       <w:pgMar w:top="1440" w:right="1440" w:bottom="1440" w:left="1440" w:header="720" w:footer="720" w:gutter="0"/>

</xml_diff>